<commit_message>
Noticias traducidas al ingles
</commit_message>
<xml_diff>
--- a/TRADCUCCIONES/Noticias para blog del sitio web - VERSIÓN DEFINITIVA (ENGLISH) Rev Jaime y Roberto(2).docx
+++ b/TRADCUCCIONES/Noticias para blog del sitio web - VERSIÓN DEFINITIVA (ENGLISH) Rev Jaime y Roberto(2).docx
@@ -84,14 +84,13 @@
         <w:spacing w:lineRule="auto" w:line="360"/>
         <w:jc w:val="both"/>
         <w:rPr>
-          <w:rFonts w:ascii="Tahoma" w:hAnsi="Tahoma" w:eastAsia="Tahoma" w:cs="Tahoma"/>
-          <w:sz w:val="24"/>
-          <w:szCs w:val="24"/>
-        </w:rPr>
-      </w:pPr>
-      <w:r>
-        <w:rPr>
-          <w:rFonts w:ascii="Tahoma" w:hAnsi="Tahoma"/>
+          <w:color w:val="729FCF"/>
+        </w:rPr>
+      </w:pPr>
+      <w:r>
+        <w:rPr>
+          <w:rFonts w:ascii="Tahoma" w:hAnsi="Tahoma"/>
+          <w:color w:val="729FCF"/>
           <w:sz w:val="24"/>
           <w:szCs w:val="24"/>
           <w:lang w:val="en-US"/>
@@ -105,14 +104,13 @@
         <w:spacing w:lineRule="auto" w:line="360"/>
         <w:jc w:val="both"/>
         <w:rPr>
-          <w:rFonts w:ascii="Tahoma" w:hAnsi="Tahoma" w:eastAsia="Tahoma" w:cs="Tahoma"/>
-          <w:sz w:val="24"/>
-          <w:szCs w:val="24"/>
-        </w:rPr>
-      </w:pPr>
-      <w:r>
-        <w:rPr>
-          <w:rFonts w:ascii="Tahoma" w:hAnsi="Tahoma"/>
+          <w:color w:val="729FCF"/>
+        </w:rPr>
+      </w:pPr>
+      <w:r>
+        <w:rPr>
+          <w:rFonts w:ascii="Tahoma" w:hAnsi="Tahoma"/>
+          <w:color w:val="729FCF"/>
           <w:sz w:val="24"/>
           <w:szCs w:val="24"/>
           <w:lang w:val="en-US"/>
@@ -126,14 +124,13 @@
         <w:spacing w:lineRule="auto" w:line="360"/>
         <w:jc w:val="both"/>
         <w:rPr>
-          <w:rFonts w:ascii="Tahoma" w:hAnsi="Tahoma" w:eastAsia="Tahoma" w:cs="Tahoma"/>
-          <w:sz w:val="24"/>
-          <w:szCs w:val="24"/>
-        </w:rPr>
-      </w:pPr>
-      <w:r>
-        <w:rPr>
-          <w:rFonts w:ascii="Tahoma" w:hAnsi="Tahoma"/>
+          <w:color w:val="729FCF"/>
+        </w:rPr>
+      </w:pPr>
+      <w:r>
+        <w:rPr>
+          <w:rFonts w:ascii="Tahoma" w:hAnsi="Tahoma"/>
+          <w:color w:val="729FCF"/>
           <w:sz w:val="24"/>
           <w:szCs w:val="24"/>
           <w:lang w:val="en-US"/>
@@ -147,14 +144,13 @@
         <w:spacing w:lineRule="auto" w:line="360"/>
         <w:jc w:val="both"/>
         <w:rPr>
-          <w:rFonts w:ascii="Tahoma" w:hAnsi="Tahoma" w:eastAsia="Tahoma" w:cs="Tahoma"/>
-          <w:sz w:val="24"/>
-          <w:szCs w:val="24"/>
-        </w:rPr>
-      </w:pPr>
-      <w:r>
-        <w:rPr>
-          <w:rFonts w:ascii="Tahoma" w:hAnsi="Tahoma"/>
+          <w:color w:val="729FCF"/>
+        </w:rPr>
+      </w:pPr>
+      <w:r>
+        <w:rPr>
+          <w:rFonts w:ascii="Tahoma" w:hAnsi="Tahoma"/>
+          <w:color w:val="729FCF"/>
           <w:sz w:val="24"/>
           <w:szCs w:val="24"/>
           <w:lang w:val="en-US"/>
@@ -168,14 +164,13 @@
         <w:spacing w:lineRule="auto" w:line="360"/>
         <w:jc w:val="both"/>
         <w:rPr>
-          <w:rFonts w:ascii="Tahoma" w:hAnsi="Tahoma" w:eastAsia="Tahoma" w:cs="Tahoma"/>
-          <w:sz w:val="24"/>
-          <w:szCs w:val="24"/>
-        </w:rPr>
-      </w:pPr>
-      <w:r>
-        <w:rPr>
-          <w:rFonts w:ascii="Tahoma" w:hAnsi="Tahoma"/>
+          <w:color w:val="729FCF"/>
+        </w:rPr>
+      </w:pPr>
+      <w:r>
+        <w:rPr>
+          <w:rFonts w:ascii="Tahoma" w:hAnsi="Tahoma"/>
+          <w:color w:val="729FCF"/>
           <w:sz w:val="24"/>
           <w:szCs w:val="24"/>
           <w:lang w:val="en-US"/>
@@ -189,14 +184,13 @@
         <w:spacing w:lineRule="auto" w:line="360"/>
         <w:jc w:val="both"/>
         <w:rPr>
-          <w:rFonts w:ascii="Tahoma" w:hAnsi="Tahoma" w:eastAsia="Tahoma" w:cs="Tahoma"/>
-          <w:sz w:val="24"/>
-          <w:szCs w:val="24"/>
-        </w:rPr>
-      </w:pPr>
-      <w:r>
-        <w:rPr>
-          <w:rFonts w:ascii="Tahoma" w:hAnsi="Tahoma"/>
+          <w:color w:val="729FCF"/>
+        </w:rPr>
+      </w:pPr>
+      <w:r>
+        <w:rPr>
+          <w:rFonts w:ascii="Tahoma" w:hAnsi="Tahoma"/>
+          <w:color w:val="729FCF"/>
           <w:sz w:val="24"/>
           <w:szCs w:val="24"/>
           <w:lang w:val="en-US"/>
@@ -315,6 +309,26 @@
         <w:spacing w:lineRule="auto" w:line="360"/>
         <w:jc w:val="both"/>
         <w:rPr>
+          <w:color w:val="729FCF"/>
+        </w:rPr>
+      </w:pPr>
+      <w:r>
+        <w:rPr>
+          <w:rFonts w:ascii="Tahoma" w:hAnsi="Tahoma"/>
+          <w:color w:val="729FCF"/>
+          <w:sz w:val="24"/>
+          <w:szCs w:val="24"/>
+          <w:lang w:val="en-US"/>
+        </w:rPr>
+        <w:t>These are the Vesta farm in Valle La Estrella, which comprises more than 240 hectares of primary forest for the protection of biodiversity, and the Agrotubérculos farm in Cahuita in Talamanca, in the beautiful South Caribbean. Both located in the province of Limón.</w:t>
+      </w:r>
+    </w:p>
+    <w:p>
+      <w:pPr>
+        <w:pStyle w:val="Body"/>
+        <w:spacing w:lineRule="auto" w:line="360"/>
+        <w:jc w:val="both"/>
+        <w:rPr>
           <w:rFonts w:ascii="Tahoma" w:hAnsi="Tahoma" w:eastAsia="Tahoma" w:cs="Tahoma"/>
           <w:sz w:val="24"/>
           <w:szCs w:val="24"/>
@@ -323,48 +337,65 @@
       <w:r>
         <w:rPr>
           <w:rFonts w:ascii="Tahoma" w:hAnsi="Tahoma"/>
-          <w:sz w:val="24"/>
-          <w:szCs w:val="24"/>
-          <w:lang w:val="en-US"/>
-        </w:rPr>
-        <w:t>These are the Vesta farm in Valle La Estrella, which comprises more than 240 hectares of primary forest for the protection of biodiversity, and the Agrotubérculos farm in Cahuita in Talamanca, in the beautiful South Caribbean. Both located in the province of Limón.</w:t>
-      </w:r>
-    </w:p>
-    <w:p>
-      <w:pPr>
-        <w:pStyle w:val="Body"/>
-        <w:spacing w:lineRule="auto" w:line="360"/>
-        <w:jc w:val="both"/>
-        <w:rPr>
-          <w:rFonts w:ascii="Tahoma" w:hAnsi="Tahoma" w:eastAsia="Tahoma" w:cs="Tahoma"/>
-          <w:sz w:val="24"/>
-          <w:szCs w:val="24"/>
-        </w:rPr>
-      </w:pPr>
-      <w:r>
-        <w:rPr>
-          <w:rFonts w:ascii="Tahoma" w:hAnsi="Tahoma"/>
-          <w:sz w:val="24"/>
-          <w:szCs w:val="24"/>
-          <w:lang w:val="en-US"/>
-        </w:rPr>
-        <w:t xml:space="preserve">The two farms were purchased from the Taylor family. “Vesta is known to be the oldest banana farm owned by an independent grower” recalled Don Eduardo Gómez, founder of the company. </w:t>
-      </w:r>
-    </w:p>
-    <w:p>
-      <w:pPr>
-        <w:pStyle w:val="Body"/>
-        <w:spacing w:lineRule="auto" w:line="360"/>
-        <w:jc w:val="both"/>
-        <w:rPr>
-          <w:rFonts w:ascii="Tahoma" w:hAnsi="Tahoma" w:eastAsia="Tahoma" w:cs="Tahoma"/>
-          <w:sz w:val="24"/>
-          <w:szCs w:val="24"/>
-        </w:rPr>
-      </w:pPr>
-      <w:r>
-        <w:rPr>
-          <w:rFonts w:ascii="Tahoma" w:hAnsi="Tahoma"/>
+          <w:color w:val="729FCF"/>
+          <w:sz w:val="24"/>
+          <w:szCs w:val="24"/>
+          <w:lang w:val="en-US"/>
+        </w:rPr>
+        <w:t>The two farms were purchased from the Taylor family</w:t>
+      </w:r>
+      <w:r>
+        <w:rPr>
+          <w:rFonts w:ascii="Tahoma" w:hAnsi="Tahoma"/>
+          <w:sz w:val="24"/>
+          <w:szCs w:val="24"/>
+          <w:lang w:val="en-US"/>
+        </w:rPr>
+        <w:t xml:space="preserve">. </w:t>
+      </w:r>
+      <w:r>
+        <w:rPr>
+          <w:rFonts w:ascii="Tahoma" w:hAnsi="Tahoma"/>
+          <w:color w:val="729FCF"/>
+          <w:sz w:val="24"/>
+          <w:szCs w:val="24"/>
+          <w:lang w:val="en-US"/>
+        </w:rPr>
+        <w:t>“Vesta is known to be the oldest banana farm owned by an independent grower”</w:t>
+      </w:r>
+      <w:r>
+        <w:rPr>
+          <w:rFonts w:ascii="Tahoma" w:hAnsi="Tahoma"/>
+          <w:sz w:val="24"/>
+          <w:szCs w:val="24"/>
+          <w:lang w:val="en-US"/>
+        </w:rPr>
+        <w:t xml:space="preserve"> </w:t>
+      </w:r>
+      <w:r>
+        <w:rPr>
+          <w:rFonts w:ascii="Tahoma" w:hAnsi="Tahoma"/>
+          <w:color w:val="729FCF"/>
+          <w:sz w:val="24"/>
+          <w:szCs w:val="24"/>
+          <w:lang w:val="en-US"/>
+        </w:rPr>
+        <w:t xml:space="preserve">recalled Don Eduardo Gómez, founder of the company. </w:t>
+      </w:r>
+    </w:p>
+    <w:p>
+      <w:pPr>
+        <w:pStyle w:val="Body"/>
+        <w:spacing w:lineRule="auto" w:line="360"/>
+        <w:jc w:val="both"/>
+        <w:rPr>
+          <w:color w:val="729FCF"/>
+        </w:rPr>
+      </w:pPr>
+      <w:r>
+        <w:rPr>
+          <w:rFonts w:ascii="Tahoma" w:hAnsi="Tahoma"/>
+          <w:color w:val="729FCF"/>
           <w:sz w:val="24"/>
           <w:szCs w:val="24"/>
           <w:lang w:val="en-US"/>
@@ -378,14 +409,13 @@
         <w:spacing w:lineRule="auto" w:line="360"/>
         <w:jc w:val="both"/>
         <w:rPr>
-          <w:rFonts w:ascii="Tahoma" w:hAnsi="Tahoma" w:eastAsia="Tahoma" w:cs="Tahoma"/>
-          <w:sz w:val="24"/>
-          <w:szCs w:val="24"/>
-        </w:rPr>
-      </w:pPr>
-      <w:r>
-        <w:rPr>
-          <w:rFonts w:ascii="Tahoma" w:hAnsi="Tahoma"/>
+          <w:color w:val="729FCF"/>
+        </w:rPr>
+      </w:pPr>
+      <w:r>
+        <w:rPr>
+          <w:rFonts w:ascii="Tahoma" w:hAnsi="Tahoma"/>
+          <w:color w:val="729FCF"/>
           <w:sz w:val="24"/>
           <w:szCs w:val="24"/>
           <w:lang w:val="en-US"/>
@@ -399,14 +429,13 @@
         <w:spacing w:lineRule="auto" w:line="360"/>
         <w:jc w:val="both"/>
         <w:rPr>
-          <w:rFonts w:ascii="Tahoma" w:hAnsi="Tahoma" w:eastAsia="Tahoma" w:cs="Tahoma"/>
-          <w:sz w:val="24"/>
-          <w:szCs w:val="24"/>
-        </w:rPr>
-      </w:pPr>
-      <w:r>
-        <w:rPr>
-          <w:rFonts w:ascii="Tahoma" w:hAnsi="Tahoma"/>
+          <w:color w:val="729FCF"/>
+        </w:rPr>
+      </w:pPr>
+      <w:r>
+        <w:rPr>
+          <w:rFonts w:ascii="Tahoma" w:hAnsi="Tahoma"/>
+          <w:color w:val="729FCF"/>
           <w:sz w:val="24"/>
           <w:szCs w:val="24"/>
           <w:lang w:val="en-US"/>
@@ -506,14 +535,13 @@
         <w:spacing w:lineRule="auto" w:line="360"/>
         <w:jc w:val="both"/>
         <w:rPr>
-          <w:rFonts w:ascii="Tahoma" w:hAnsi="Tahoma" w:eastAsia="Tahoma" w:cs="Tahoma"/>
-          <w:sz w:val="24"/>
-          <w:szCs w:val="24"/>
-        </w:rPr>
-      </w:pPr>
-      <w:r>
-        <w:rPr>
-          <w:rFonts w:ascii="Tahoma" w:hAnsi="Tahoma"/>
+          <w:color w:val="729FCF"/>
+        </w:rPr>
+      </w:pPr>
+      <w:r>
+        <w:rPr>
+          <w:rFonts w:ascii="Tahoma" w:hAnsi="Tahoma"/>
+          <w:color w:val="729FCF"/>
           <w:sz w:val="24"/>
           <w:szCs w:val="24"/>
           <w:lang w:val="en-US"/>
@@ -527,9 +555,7 @@
         <w:spacing w:lineRule="auto" w:line="360"/>
         <w:jc w:val="both"/>
         <w:rPr>
-          <w:rFonts w:ascii="Tahoma" w:hAnsi="Tahoma" w:eastAsia="Tahoma" w:cs="Tahoma"/>
-          <w:sz w:val="24"/>
-          <w:szCs w:val="24"/>
+          <w:color w:val="729FCF"/>
         </w:rPr>
       </w:pPr>
       <w:bookmarkStart w:id="0" w:name="_headingh.gjdgxs"/>
@@ -537,6 +563,7 @@
       <w:r>
         <w:rPr>
           <w:rFonts w:ascii="Tahoma" w:hAnsi="Tahoma"/>
+          <w:color w:val="729FCF"/>
           <w:sz w:val="24"/>
           <w:szCs w:val="24"/>
           <w:lang w:val="en-US"/>
@@ -550,6 +577,26 @@
         <w:spacing w:lineRule="auto" w:line="360"/>
         <w:jc w:val="both"/>
         <w:rPr>
+          <w:color w:val="729FCF"/>
+        </w:rPr>
+      </w:pPr>
+      <w:r>
+        <w:rPr>
+          <w:rFonts w:ascii="Tahoma" w:hAnsi="Tahoma"/>
+          <w:color w:val="729FCF"/>
+          <w:sz w:val="24"/>
+          <w:szCs w:val="24"/>
+          <w:lang w:val="en-US"/>
+        </w:rPr>
+        <w:t xml:space="preserve">The residents of Bristol, Corina and Baltimore, who use this route, also benefit from the project. </w:t>
+      </w:r>
+    </w:p>
+    <w:p>
+      <w:pPr>
+        <w:pStyle w:val="Body"/>
+        <w:spacing w:lineRule="auto" w:line="360"/>
+        <w:jc w:val="both"/>
+        <w:rPr>
           <w:rFonts w:ascii="Tahoma" w:hAnsi="Tahoma" w:eastAsia="Tahoma" w:cs="Tahoma"/>
           <w:sz w:val="24"/>
           <w:szCs w:val="24"/>
@@ -558,32 +605,31 @@
       <w:r>
         <w:rPr>
           <w:rFonts w:ascii="Tahoma" w:hAnsi="Tahoma"/>
-          <w:sz w:val="24"/>
-          <w:szCs w:val="24"/>
-          <w:lang w:val="en-US"/>
-        </w:rPr>
-        <w:t xml:space="preserve">The residents of Bristol, Corina and Baltimore, who use this route, also benefit from the project. </w:t>
-      </w:r>
-    </w:p>
-    <w:p>
-      <w:pPr>
-        <w:pStyle w:val="Body"/>
-        <w:spacing w:lineRule="auto" w:line="360"/>
-        <w:jc w:val="both"/>
-        <w:rPr>
-          <w:rFonts w:ascii="Tahoma" w:hAnsi="Tahoma" w:eastAsia="Tahoma" w:cs="Tahoma"/>
-          <w:sz w:val="24"/>
-          <w:szCs w:val="24"/>
-        </w:rPr>
-      </w:pPr>
-      <w:r>
-        <w:rPr>
-          <w:rFonts w:ascii="Tahoma" w:hAnsi="Tahoma"/>
-          <w:sz w:val="24"/>
-          <w:szCs w:val="24"/>
-          <w:lang w:val="en-US"/>
-        </w:rPr>
-        <w:t>"Let's recall that practically every year, during the rainy season there are communities in Limón that are flooded by rivers that break their course. This impacts thousands of people, requiring the opening of temporary shelters and causing economic losses, a situation that harms Matina, which is already the most underdeveloped county in the country according to the Human Development Atlas," said Roberto Gómez, general manager of Grupo Esfuerzo.</w:t>
+          <w:color w:val="729FCF"/>
+          <w:sz w:val="24"/>
+          <w:szCs w:val="24"/>
+          <w:lang w:val="en-US"/>
+        </w:rPr>
+        <w:t>"Let's recall that practically every year, during the rainy season there are communities in Limón that are flooded by rivers that break their course. This impacts thousands of people, requiring the opening of temporary shelters and causing economic losses, a situation that harms Matina, which is already the most underdeveloped county in the country according to the Human Development Atlas,"</w:t>
+      </w:r>
+      <w:r>
+        <w:rPr>
+          <w:rFonts w:ascii="Tahoma" w:hAnsi="Tahoma"/>
+          <w:sz w:val="24"/>
+          <w:szCs w:val="24"/>
+          <w:lang w:val="en-US"/>
+        </w:rPr>
+        <w:t xml:space="preserve"> </w:t>
+      </w:r>
+      <w:r>
+        <w:rPr>
+          <w:rFonts w:ascii="Tahoma" w:hAnsi="Tahoma"/>
+          <w:color w:val="729FCF"/>
+          <w:sz w:val="24"/>
+          <w:szCs w:val="24"/>
+          <w:lang w:val="en-US"/>
+        </w:rPr>
+        <w:t>said Roberto Gómez, general manager of Grupo Esfuerzo.</w:t>
       </w:r>
     </w:p>
     <w:p>
@@ -699,6 +745,106 @@
         <w:spacing w:lineRule="auto" w:line="360"/>
         <w:jc w:val="both"/>
         <w:rPr>
+          <w:color w:val="729FCF"/>
+        </w:rPr>
+      </w:pPr>
+      <w:r>
+        <w:rPr>
+          <w:rFonts w:ascii="Tahoma" w:hAnsi="Tahoma"/>
+          <w:color w:val="729FCF"/>
+          <w:sz w:val="24"/>
+          <w:szCs w:val="24"/>
+          <w:lang w:val="en-US"/>
+        </w:rPr>
+        <w:t xml:space="preserve">"We want to offer a new communication channel and a point of contact with our customers in North America, Europe and Asia by creating a user-friendly website, that is accessible and contains valuable information in 3 languages: Spanish, English and German," said Roberto Gomez, general manager of the company. </w:t>
+      </w:r>
+    </w:p>
+    <w:p>
+      <w:pPr>
+        <w:pStyle w:val="Body"/>
+        <w:spacing w:lineRule="auto" w:line="360"/>
+        <w:jc w:val="both"/>
+        <w:rPr>
+          <w:color w:val="729FCF"/>
+        </w:rPr>
+      </w:pPr>
+      <w:r>
+        <w:rPr>
+          <w:rFonts w:ascii="Tahoma" w:hAnsi="Tahoma"/>
+          <w:color w:val="729FCF"/>
+          <w:sz w:val="24"/>
+          <w:szCs w:val="24"/>
+          <w:lang w:val="en-US"/>
+        </w:rPr>
+        <w:t xml:space="preserve">This webpage will also serve to increase the confidence of potential buyers abroad and to publicize the latest news about the Costa Rican business group. </w:t>
+      </w:r>
+    </w:p>
+    <w:p>
+      <w:pPr>
+        <w:pStyle w:val="Body"/>
+        <w:spacing w:lineRule="auto" w:line="360"/>
+        <w:jc w:val="both"/>
+        <w:rPr>
+          <w:color w:val="729FCF"/>
+        </w:rPr>
+      </w:pPr>
+      <w:r>
+        <w:rPr>
+          <w:rFonts w:ascii="Tahoma" w:hAnsi="Tahoma"/>
+          <w:color w:val="729FCF"/>
+          <w:sz w:val="24"/>
+          <w:szCs w:val="24"/>
+          <w:lang w:val="en-US"/>
+        </w:rPr>
+        <w:t xml:space="preserve">"In the future, we want to diversify our production, for example, and this site will help us communicate to the world what we have to offer," said Jaime Gómez, company director. </w:t>
+      </w:r>
+    </w:p>
+    <w:p>
+      <w:pPr>
+        <w:pStyle w:val="Body"/>
+        <w:spacing w:lineRule="auto" w:line="360"/>
+        <w:jc w:val="both"/>
+        <w:rPr>
+          <w:color w:val="729FCF"/>
+        </w:rPr>
+      </w:pPr>
+      <w:r>
+        <w:rPr>
+          <w:rFonts w:ascii="Tahoma" w:hAnsi="Tahoma"/>
+          <w:color w:val="729FCF"/>
+          <w:sz w:val="24"/>
+          <w:szCs w:val="24"/>
+          <w:lang w:val="en-US"/>
+        </w:rPr>
+        <w:t xml:space="preserve">The site is also a tool for transparency and accountability as part of Grupo Esfuerzo's Corporate Social Responsibility strategy. </w:t>
+      </w:r>
+    </w:p>
+    <w:p>
+      <w:pPr>
+        <w:pStyle w:val="Body"/>
+        <w:spacing w:lineRule="auto" w:line="360"/>
+        <w:jc w:val="both"/>
+        <w:rPr>
+          <w:color w:val="729FCF"/>
+        </w:rPr>
+      </w:pPr>
+      <w:r>
+        <w:rPr>
+          <w:rFonts w:ascii="Tahoma" w:hAnsi="Tahoma"/>
+          <w:color w:val="729FCF"/>
+          <w:sz w:val="24"/>
+          <w:szCs w:val="24"/>
+          <w:lang w:val="en-US"/>
+        </w:rPr>
+        <w:t xml:space="preserve">For this reason, the consulting company in charge of developing the project was Vanguart Agency, a firm with more than 12 years of experience in CSR and sustainability communication. </w:t>
+      </w:r>
+    </w:p>
+    <w:p>
+      <w:pPr>
+        <w:pStyle w:val="Body"/>
+        <w:spacing w:lineRule="auto" w:line="360"/>
+        <w:jc w:val="both"/>
+        <w:rPr>
           <w:rFonts w:ascii="Tahoma" w:hAnsi="Tahoma" w:eastAsia="Tahoma" w:cs="Tahoma"/>
           <w:sz w:val="24"/>
           <w:szCs w:val="24"/>
@@ -707,11 +853,31 @@
       <w:r>
         <w:rPr>
           <w:rFonts w:ascii="Tahoma" w:hAnsi="Tahoma"/>
-          <w:sz w:val="24"/>
-          <w:szCs w:val="24"/>
-          <w:lang w:val="en-US"/>
-        </w:rPr>
-        <w:t xml:space="preserve">"We want to offer a new communication channel and a point of contact with our customers in North America, Europe and Asia by creating a user-friendly website, that is accessible and contains valuable information in 3 languages: Spanish, English and German," said Roberto Gomez, general manager of the company. </w:t>
+          <w:color w:val="729FCF"/>
+          <w:sz w:val="24"/>
+          <w:szCs w:val="24"/>
+          <w:lang w:val="en-US"/>
+        </w:rPr>
+        <w:t>"In building this website, we wanted to reflect the essence of Grupo Esfuerzo, its philosophy of doing triple-impact business and its contribution to the country,"</w:t>
+      </w:r>
+      <w:r>
+        <w:rPr>
+          <w:rFonts w:ascii="Tahoma" w:hAnsi="Tahoma"/>
+          <w:sz w:val="24"/>
+          <w:szCs w:val="24"/>
+          <w:lang w:val="en-US"/>
+        </w:rPr>
+        <w:t xml:space="preserve"> </w:t>
+      </w:r>
+      <w:r>
+        <w:rPr>
+          <w:rFonts w:ascii="Tahoma" w:hAnsi="Tahoma"/>
+          <w:color w:val="729FCF"/>
+          <w:sz w:val="24"/>
+          <w:szCs w:val="24"/>
+          <w:lang w:val="en-US"/>
+        </w:rPr>
+        <w:t>stated Laura Villalobos, CEO of Vanguart Agency.</w:t>
       </w:r>
     </w:p>
     <w:p>
@@ -728,11 +894,32 @@
       <w:r>
         <w:rPr>
           <w:rFonts w:ascii="Tahoma" w:hAnsi="Tahoma"/>
-          <w:sz w:val="24"/>
-          <w:szCs w:val="24"/>
-          <w:lang w:val="en-US"/>
-        </w:rPr>
-        <w:t xml:space="preserve">This webpage will also serve to increase the confidence of potential buyers abroad and to publicize the latest news about the Costa Rican business group. </w:t>
+          <w:color w:val="729FCF"/>
+          <w:sz w:val="24"/>
+          <w:szCs w:val="24"/>
+          <w:lang w:val="en-US"/>
+        </w:rPr>
+        <w:t>Villalobos also explained that "it was a wonderful experience to realize that there are socially and environmentally responsible family businesses that go the extra mile, managing their impacts and prioritizing the well-being of their employees, their families and communities. It has been an honor to work with the Gómez family and Grupo Esfuerzo.”</w:t>
+      </w:r>
+    </w:p>
+    <w:p>
+      <w:pPr>
+        <w:pStyle w:val="Body"/>
+        <w:spacing w:lineRule="auto" w:line="360"/>
+        <w:jc w:val="both"/>
+        <w:rPr>
+          <w:color w:val="729FCF"/>
+        </w:rPr>
+      </w:pPr>
+      <w:r>
+        <w:rPr>
+          <w:rFonts w:ascii="Tahoma" w:hAnsi="Tahoma"/>
+          <w:color w:val="729FCF"/>
+          <w:sz w:val="24"/>
+          <w:szCs w:val="24"/>
+          <w:lang w:val="en-US"/>
+        </w:rPr>
+        <w:t xml:space="preserve">In fact, one of the greatest virtues of the website is a robust Sustainability section that sets out, in detail, all of the actions implemented by the company in terms of Governance, Environmental and Social, and their contribution to the achievement of the Sustainable Development Goals (SDGs) established in the United Nations 2030 Agenda. </w:t>
       </w:r>
     </w:p>
     <w:p>
@@ -749,153 +936,46 @@
       <w:r>
         <w:rPr>
           <w:rFonts w:ascii="Tahoma" w:hAnsi="Tahoma"/>
-          <w:sz w:val="24"/>
-          <w:szCs w:val="24"/>
-          <w:lang w:val="en-US"/>
-        </w:rPr>
-        <w:t xml:space="preserve">"In the future, we want to diversify our production, for example, and this site will help us communicate to the world what we have to offer," said Jaime Gómez, company director. </w:t>
-      </w:r>
-    </w:p>
-    <w:p>
-      <w:pPr>
-        <w:pStyle w:val="Body"/>
-        <w:spacing w:lineRule="auto" w:line="360"/>
-        <w:jc w:val="both"/>
-        <w:rPr>
-          <w:rFonts w:ascii="Tahoma" w:hAnsi="Tahoma" w:eastAsia="Tahoma" w:cs="Tahoma"/>
-          <w:sz w:val="24"/>
-          <w:szCs w:val="24"/>
-        </w:rPr>
-      </w:pPr>
-      <w:r>
-        <w:rPr>
-          <w:rFonts w:ascii="Tahoma" w:hAnsi="Tahoma"/>
-          <w:sz w:val="24"/>
-          <w:szCs w:val="24"/>
-          <w:lang w:val="en-US"/>
-        </w:rPr>
-        <w:t xml:space="preserve">The site is also a tool for transparency and accountability as part of Grupo Esfuerzo's Corporate Social Responsibility strategy. </w:t>
-      </w:r>
-    </w:p>
-    <w:p>
-      <w:pPr>
-        <w:pStyle w:val="Body"/>
-        <w:spacing w:lineRule="auto" w:line="360"/>
-        <w:jc w:val="both"/>
-        <w:rPr>
-          <w:rFonts w:ascii="Tahoma" w:hAnsi="Tahoma" w:eastAsia="Tahoma" w:cs="Tahoma"/>
-          <w:sz w:val="24"/>
-          <w:szCs w:val="24"/>
-        </w:rPr>
-      </w:pPr>
-      <w:r>
-        <w:rPr>
-          <w:rFonts w:ascii="Tahoma" w:hAnsi="Tahoma"/>
-          <w:sz w:val="24"/>
-          <w:szCs w:val="24"/>
-          <w:lang w:val="en-US"/>
-        </w:rPr>
-        <w:t xml:space="preserve">For this reason, the consulting company in charge of developing the project was Vanguart Agency, a firm with more than 12 years of experience in CSR and sustainability communication. </w:t>
-      </w:r>
-    </w:p>
-    <w:p>
-      <w:pPr>
-        <w:pStyle w:val="Body"/>
-        <w:spacing w:lineRule="auto" w:line="360"/>
-        <w:jc w:val="both"/>
-        <w:rPr>
-          <w:rFonts w:ascii="Tahoma" w:hAnsi="Tahoma" w:eastAsia="Tahoma" w:cs="Tahoma"/>
-          <w:sz w:val="24"/>
-          <w:szCs w:val="24"/>
-        </w:rPr>
-      </w:pPr>
-      <w:r>
-        <w:rPr>
-          <w:rFonts w:ascii="Tahoma" w:hAnsi="Tahoma"/>
-          <w:sz w:val="24"/>
-          <w:szCs w:val="24"/>
-          <w:lang w:val="en-US"/>
-        </w:rPr>
-        <w:t>"In building this website, we wanted to reflect the essence of Grupo Esfuerzo, its philosophy of doing triple-impact business and its contribution to the country," stated Laura Villalobos, CEO of Vanguart Agency.</w:t>
-      </w:r>
-    </w:p>
-    <w:p>
-      <w:pPr>
-        <w:pStyle w:val="Body"/>
-        <w:spacing w:lineRule="auto" w:line="360"/>
-        <w:jc w:val="both"/>
-        <w:rPr>
-          <w:rFonts w:ascii="Tahoma" w:hAnsi="Tahoma" w:eastAsia="Tahoma" w:cs="Tahoma"/>
-          <w:sz w:val="24"/>
-          <w:szCs w:val="24"/>
-        </w:rPr>
-      </w:pPr>
-      <w:r>
-        <w:rPr>
-          <w:rFonts w:ascii="Tahoma" w:hAnsi="Tahoma"/>
-          <w:sz w:val="24"/>
-          <w:szCs w:val="24"/>
-          <w:lang w:val="en-US"/>
-        </w:rPr>
-        <w:t>Villalobos also explained that "it was a wonderful experience to realize that there are socially and environmentally responsible family businesses that go the extra mile, managing their impacts and prioritizing the well-being of their employees, their families and communities. It has been an honor to work with the Gómez family and Grupo Esfuerzo.”</w:t>
-      </w:r>
-    </w:p>
-    <w:p>
-      <w:pPr>
-        <w:pStyle w:val="Body"/>
-        <w:spacing w:lineRule="auto" w:line="360"/>
-        <w:jc w:val="both"/>
-        <w:rPr>
-          <w:rFonts w:ascii="Tahoma" w:hAnsi="Tahoma" w:eastAsia="Tahoma" w:cs="Tahoma"/>
-          <w:sz w:val="24"/>
-          <w:szCs w:val="24"/>
-        </w:rPr>
-      </w:pPr>
-      <w:r>
-        <w:rPr>
-          <w:rFonts w:ascii="Tahoma" w:hAnsi="Tahoma"/>
-          <w:sz w:val="24"/>
-          <w:szCs w:val="24"/>
-          <w:lang w:val="en-US"/>
-        </w:rPr>
-        <w:t xml:space="preserve">In fact, one of the greatest virtues of the website is a robust Sustainability section that sets out, in detail, all of the actions implemented by the company in terms of Governance, Environmental and Social, and their contribution to the achievement of the Sustainable Development Goals (SDGs) established in the United Nations 2030 Agenda. </w:t>
-      </w:r>
-    </w:p>
-    <w:p>
-      <w:pPr>
-        <w:pStyle w:val="Body"/>
-        <w:spacing w:lineRule="auto" w:line="360"/>
-        <w:jc w:val="both"/>
-        <w:rPr>
-          <w:rFonts w:ascii="Tahoma" w:hAnsi="Tahoma" w:eastAsia="Tahoma" w:cs="Tahoma"/>
-          <w:sz w:val="24"/>
-          <w:szCs w:val="24"/>
-        </w:rPr>
-      </w:pPr>
-      <w:r>
-        <w:rPr>
-          <w:rFonts w:ascii="Tahoma" w:hAnsi="Tahoma"/>
-          <w:sz w:val="24"/>
-          <w:szCs w:val="24"/>
-          <w:lang w:val="en-US"/>
-        </w:rPr>
-        <w:t xml:space="preserve">Grupo Esfuerzo specifically works for SDGs 4, 7, 8, 11, 12, 15 and 17, which are related to quality education, adequate housing, decent work and economic growth, sustainable communities, responsible production and the protection of biodiversity and terrestrial ecosystems. </w:t>
-      </w:r>
-    </w:p>
-    <w:p>
-      <w:pPr>
-        <w:pStyle w:val="Body"/>
-        <w:spacing w:lineRule="auto" w:line="360"/>
-        <w:jc w:val="both"/>
-        <w:rPr>
-          <w:rFonts w:ascii="Tahoma" w:hAnsi="Tahoma" w:eastAsia="Tahoma" w:cs="Tahoma"/>
-          <w:sz w:val="24"/>
-          <w:szCs w:val="24"/>
-        </w:rPr>
-      </w:pPr>
-      <w:r>
-        <w:rPr>
-          <w:rFonts w:ascii="Tahoma" w:hAnsi="Tahoma"/>
+          <w:color w:val="729FCF"/>
+          <w:sz w:val="24"/>
+          <w:szCs w:val="24"/>
+          <w:lang w:val="en-US"/>
+        </w:rPr>
+        <w:t>Grupo Esfuerzo specifically works for SDGs 4, 7, 8, 11, 12, 15 and 17, which are</w:t>
+      </w:r>
+      <w:r>
+        <w:rPr>
+          <w:rFonts w:ascii="Tahoma" w:hAnsi="Tahoma"/>
+          <w:sz w:val="24"/>
+          <w:szCs w:val="24"/>
+          <w:lang w:val="en-US"/>
+        </w:rPr>
+        <w:t xml:space="preserve"> </w:t>
+      </w:r>
+      <w:r>
+        <w:rPr>
+          <w:rFonts w:ascii="Tahoma" w:hAnsi="Tahoma"/>
+          <w:color w:val="729FCF"/>
+          <w:sz w:val="24"/>
+          <w:szCs w:val="24"/>
+          <w:lang w:val="en-US"/>
+        </w:rPr>
+        <w:t xml:space="preserve">related to quality education, adequate housing, decent work and economic growth, sustainable communities, responsible production and the protection of biodiversity and terrestrial ecosystems. </w:t>
+      </w:r>
+    </w:p>
+    <w:p>
+      <w:pPr>
+        <w:pStyle w:val="Body"/>
+        <w:spacing w:lineRule="auto" w:line="360"/>
+        <w:jc w:val="both"/>
+        <w:rPr>
+          <w:color w:val="729FCF"/>
+        </w:rPr>
+      </w:pPr>
+      <w:r>
+        <w:rPr>
+          <w:rFonts w:ascii="Tahoma" w:hAnsi="Tahoma"/>
+          <w:color w:val="729FCF"/>
           <w:sz w:val="24"/>
           <w:szCs w:val="24"/>
           <w:lang w:val="en-US"/>
@@ -913,6 +993,7 @@
       <w:r>
         <w:rPr>
           <w:rFonts w:ascii="Tahoma" w:hAnsi="Tahoma"/>
+          <w:color w:val="729FCF"/>
           <w:sz w:val="24"/>
           <w:szCs w:val="24"/>
           <w:lang w:val="en-US"/>
@@ -1030,7 +1111,6 @@
       <w:keepLines w:val="false"/>
       <w:pageBreakBefore w:val="false"/>
       <w:widowControl/>
-      <w:pBdr/>
       <w:shd w:val="clear" w:color="auto" w:fill="auto"/>
       <w:suppressAutoHyphens w:val="false"/>
       <w:bidi w:val="0"/>
@@ -1142,7 +1222,6 @@
       <w:keepLines w:val="false"/>
       <w:pageBreakBefore w:val="false"/>
       <w:widowControl/>
-      <w:pBdr/>
       <w:shd w:val="clear" w:color="auto" w:fill="auto"/>
       <w:suppressAutoHyphens w:val="false"/>
       <w:bidi w:val="0"/>
@@ -1194,7 +1273,6 @@
       <w:keepLines w:val="false"/>
       <w:pageBreakBefore w:val="false"/>
       <w:widowControl/>
-      <w:pBdr/>
       <w:shd w:val="clear" w:color="auto" w:fill="auto"/>
       <w:tabs>
         <w:tab w:val="clear" w:pos="720"/>

</xml_diff>